<commit_message>
Agrego parte del punto 3
</commit_message>
<xml_diff>
--- a/laboratorios/lab05/informe/Lab5 Julian Gomez - Juan Pablo Rincon.docx
+++ b/laboratorios/lab05/informe/Lab5 Julian Gomez - Juan Pablo Rincon.docx
@@ -138,27 +138,7 @@
                 <w:sz w:val="22"/>
                 <w:szCs w:val="22"/>
               </w:rPr>
-              <w:t xml:space="preserve">Juan Pablo </w:t>
-            </w:r>
-            <w:proofErr w:type="spellStart"/>
-            <w:r>
-              <w:rPr>
-                <w:b/>
-                <w:bCs/>
-                <w:sz w:val="22"/>
-                <w:szCs w:val="22"/>
-              </w:rPr>
-              <w:t>Rincon</w:t>
-            </w:r>
-            <w:proofErr w:type="spellEnd"/>
-            <w:r>
-              <w:rPr>
-                <w:b/>
-                <w:bCs/>
-                <w:sz w:val="22"/>
-                <w:szCs w:val="22"/>
-              </w:rPr>
-              <w:t xml:space="preserve"> Usma</w:t>
+              <w:t>Juan Pablo Rincon Usma</w:t>
             </w:r>
           </w:p>
           <w:p>
@@ -415,6 +395,70 @@
         <w:ind w:left="360"/>
         <w:jc w:val="both"/>
         <w:rPr>
+          <w:color w:val="002060"/>
+          <w:sz w:val="22"/>
+          <w:szCs w:val="22"/>
+        </w:rPr>
+      </w:pPr>
+      <w:r>
+        <w:rPr>
+          <w:color w:val="002060"/>
+          <w:sz w:val="22"/>
+          <w:szCs w:val="22"/>
+        </w:rPr>
+        <w:t xml:space="preserve">El punto 1 funciona como una matriz de adyacencia, donde se guardan las posibles conexiones de las </w:t>
+      </w:r>
+      <w:r>
+        <w:rPr>
+          <w:color w:val="002060"/>
+          <w:sz w:val="22"/>
+          <w:szCs w:val="22"/>
+        </w:rPr>
+        <w:t>personas (</w:t>
+      </w:r>
+      <w:r>
+        <w:rPr>
+          <w:color w:val="002060"/>
+          <w:sz w:val="22"/>
+          <w:szCs w:val="22"/>
+        </w:rPr>
+        <w:t xml:space="preserve">Nodos) en cada una de las posiciones de la matriz, el mapa tiene las coordenadas de destino, también tiene las coordenadas de cada persona que va a la universidad, además estos tienen la posibilidad de saber cuanto se demoran si van a </w:t>
+      </w:r>
+      <w:r>
+        <w:rPr>
+          <w:color w:val="002060"/>
+          <w:sz w:val="22"/>
+          <w:szCs w:val="22"/>
+        </w:rPr>
+        <w:t>recoger a</w:t>
+      </w:r>
+      <w:r>
+        <w:rPr>
+          <w:color w:val="002060"/>
+          <w:sz w:val="22"/>
+          <w:szCs w:val="22"/>
+        </w:rPr>
+        <w:t xml:space="preserve"> otra persona, esto se sabe con el peso entre cada nodo de la matriz.</w:t>
+      </w:r>
+    </w:p>
+    <w:p>
+      <w:pPr>
+        <w:pStyle w:val="Prrafodelista"/>
+        <w:ind w:left="360"/>
+        <w:jc w:val="both"/>
+        <w:rPr>
+          <w:color w:val="002060"/>
+          <w:sz w:val="22"/>
+          <w:szCs w:val="22"/>
+        </w:rPr>
+      </w:pPr>
+    </w:p>
+    <w:p>
+      <w:pPr>
+        <w:pStyle w:val="Prrafodelista"/>
+        <w:ind w:left="360"/>
+        <w:jc w:val="both"/>
+        <w:rPr>
           <w:b/>
           <w:bCs/>
           <w:color w:val="002060"/>
@@ -439,6 +483,76 @@
         <w:ind w:left="360"/>
         <w:jc w:val="both"/>
         <w:rPr>
+          <w:color w:val="002060"/>
+          <w:sz w:val="22"/>
+          <w:szCs w:val="22"/>
+        </w:rPr>
+      </w:pPr>
+      <w:r>
+        <w:rPr>
+          <w:color w:val="002060"/>
+          <w:sz w:val="22"/>
+          <w:szCs w:val="22"/>
+        </w:rPr>
+        <w:t>El espacio gastado por una matriz es de O(n</w:t>
+      </w:r>
+      <w:r>
+        <w:rPr>
+          <w:color w:val="002060"/>
+          <w:sz w:val="22"/>
+          <w:szCs w:val="22"/>
+        </w:rPr>
+        <w:t>*m</w:t>
+      </w:r>
+      <w:r>
+        <w:rPr>
+          <w:color w:val="002060"/>
+          <w:sz w:val="22"/>
+          <w:szCs w:val="22"/>
+        </w:rPr>
+        <w:t xml:space="preserve">) debido a que debe almacenar filas y columnas para poder representar las conexiones de los nodos, el caso </w:t>
+      </w:r>
+      <w:r>
+        <w:rPr>
+          <w:color w:val="002060"/>
+          <w:sz w:val="22"/>
+          <w:szCs w:val="22"/>
+        </w:rPr>
+        <w:t>se almacena la misma cantidad de columnas que de filas por lo tanto (</w:t>
+      </w:r>
+      <w:proofErr w:type="gramStart"/>
+      <w:r>
+        <w:rPr>
+          <w:color w:val="002060"/>
+          <w:sz w:val="22"/>
+          <w:szCs w:val="22"/>
+        </w:rPr>
+        <w:t>300.000)^</w:t>
+      </w:r>
+      <w:proofErr w:type="gramEnd"/>
+      <w:r>
+        <w:rPr>
+          <w:color w:val="002060"/>
+          <w:sz w:val="22"/>
+          <w:szCs w:val="22"/>
+        </w:rPr>
+        <w:t>2 =</w:t>
+      </w:r>
+      <w:r>
+        <w:rPr>
+          <w:color w:val="002060"/>
+          <w:sz w:val="22"/>
+          <w:szCs w:val="22"/>
+        </w:rPr>
+        <w:t xml:space="preserve"> 9*10^10 lo cual es muy malo respecto a la memoria consumida.</w:t>
+      </w:r>
+    </w:p>
+    <w:p>
+      <w:pPr>
+        <w:pStyle w:val="Prrafodelista"/>
+        <w:ind w:left="360"/>
+        <w:jc w:val="both"/>
+        <w:rPr>
           <w:b/>
           <w:bCs/>
           <w:color w:val="002060"/>
@@ -455,6 +569,34 @@
           <w:szCs w:val="22"/>
         </w:rPr>
         <w:t>3.3</w:t>
+      </w:r>
+    </w:p>
+    <w:p>
+      <w:pPr>
+        <w:pStyle w:val="Prrafodelista"/>
+        <w:ind w:left="360"/>
+        <w:jc w:val="both"/>
+        <w:rPr>
+          <w:color w:val="002060"/>
+          <w:sz w:val="22"/>
+          <w:szCs w:val="22"/>
+        </w:rPr>
+      </w:pPr>
+      <w:r>
+        <w:rPr>
+          <w:color w:val="002060"/>
+          <w:sz w:val="22"/>
+          <w:szCs w:val="22"/>
+        </w:rPr>
+        <w:t>Algu</w:t>
+      </w:r>
+      <w:r>
+        <w:rPr>
+          <w:color w:val="002060"/>
+          <w:sz w:val="22"/>
+          <w:szCs w:val="22"/>
+        </w:rPr>
+        <w:t>nos puntos que nos dieron son coordenadas, pero para este problema solo nos interesa los nodos y los pesos que hay entre estos, ya que necesitamos sacar posibles combinaciones para ir a la universidad, para ello se permutan los nodos y después se suman sus pesos y si estos dan mayor a un tiempo P, significa que esa forma no nos sirve para ir a la universidad, los que nos den un tiempo más bajo de p, serán los nos que sirven.</w:t>
       </w:r>
     </w:p>
     <w:p>
@@ -3763,6 +3905,7 @@
     <w:lsdException w:name="HTML Sample" w:semiHidden="1" w:unhideWhenUsed="1"/>
     <w:lsdException w:name="HTML Typewriter" w:semiHidden="1" w:unhideWhenUsed="1"/>
     <w:lsdException w:name="HTML Variable" w:semiHidden="1" w:unhideWhenUsed="1"/>
+    <w:lsdException w:name="Normal Table" w:semiHidden="1" w:unhideWhenUsed="1"/>
     <w:lsdException w:name="annotation subject" w:semiHidden="1" w:unhideWhenUsed="1"/>
     <w:lsdException w:name="No List" w:semiHidden="1" w:unhideWhenUsed="1"/>
     <w:lsdException w:name="Outline List 1" w:semiHidden="1" w:unhideWhenUsed="1"/>
@@ -3805,8 +3948,11 @@
     <w:lsdException w:name="Table Contemporary" w:semiHidden="1" w:unhideWhenUsed="1"/>
     <w:lsdException w:name="Table Elegant" w:semiHidden="1" w:unhideWhenUsed="1"/>
     <w:lsdException w:name="Table Professional" w:semiHidden="1" w:unhideWhenUsed="1"/>
+    <w:lsdException w:name="Table Subtle 1" w:semiHidden="1" w:unhideWhenUsed="1"/>
     <w:lsdException w:name="Table Subtle 2" w:semiHidden="1" w:unhideWhenUsed="1"/>
     <w:lsdException w:name="Table Web 1" w:semiHidden="1" w:unhideWhenUsed="1"/>
+    <w:lsdException w:name="Table Web 2" w:semiHidden="1" w:unhideWhenUsed="1"/>
+    <w:lsdException w:name="Table Web 3" w:semiHidden="1" w:unhideWhenUsed="1"/>
     <w:lsdException w:name="Balloon Text" w:semiHidden="1" w:unhideWhenUsed="1"/>
     <w:lsdException w:name="Table Grid" w:uiPriority="39"/>
     <w:lsdException w:name="Table Theme" w:semiHidden="1" w:unhideWhenUsed="1"/>

</xml_diff>